<commit_message>
Inicio de documentacion para IG
</commit_message>
<xml_diff>
--- a/documentacion.docx
+++ b/documentacion.docx
@@ -231,14 +231,7 @@
         <w:t>, convierte los números a polar y realiza el cálculo en esa forma.</w:t>
       </w:r>
     </w:p>
-    <w:p>
-      <w:pPr>
-        <w:pStyle w:val="Subttulo"/>
-        <w:rPr>
-          <w:sz w:val="28"/>
-        </w:rPr>
-      </w:pPr>
-    </w:p>
+    <w:p/>
     <w:p>
       <w:pPr>
         <w:pStyle w:val="Subttulo"/>
@@ -268,15 +261,28 @@
         </w:numPr>
       </w:pPr>
       <w:r>
-        <w:t xml:space="preserve">Se desarrollaron los cálculos de las operaciones avanzadas tanto en la forma </w:t>
-      </w:r>
-      <w:proofErr w:type="spellStart"/>
-      <w:r>
-        <w:t>binómica</w:t>
-      </w:r>
-      <w:proofErr w:type="spellEnd"/>
-      <w:r>
-        <w:t>, como la polar.</w:t>
+        <w:t>Se desarrollaron los cálculos de las operaciones avanzadas.</w:t>
+      </w:r>
+    </w:p>
+    <w:p/>
+    <w:p>
+      <w:pPr>
+        <w:pStyle w:val="Subttulo"/>
+        <w:rPr>
+          <w:sz w:val="28"/>
+        </w:rPr>
+      </w:pPr>
+      <w:r>
+        <w:rPr>
+          <w:sz w:val="28"/>
+        </w:rPr>
+        <w:t xml:space="preserve">Hito </w:t>
+      </w:r>
+      <w:r>
+        <w:rPr>
+          <w:sz w:val="28"/>
+        </w:rPr>
+        <w:t>SF</w:t>
       </w:r>
     </w:p>
     <w:p>
@@ -288,38 +294,22 @@
         </w:numPr>
       </w:pPr>
       <w:r>
-        <w:t>Para el</w:t>
-      </w:r>
-      <w:r>
-        <w:t xml:space="preserve"> cálculo de las raíces</w:t>
-      </w:r>
-      <w:r>
-        <w:t xml:space="preserve"> (</w:t>
-      </w:r>
-      <w:r>
-        <w:t>n-</w:t>
-      </w:r>
-      <w:proofErr w:type="spellStart"/>
-      <w:r>
-        <w:t>ésimas</w:t>
-      </w:r>
-      <w:proofErr w:type="spellEnd"/>
-      <w:r>
-        <w:t xml:space="preserve"> y primitivas)</w:t>
-      </w:r>
-      <w:r>
-        <w:t xml:space="preserve">, los resultados se guardan </w:t>
-      </w:r>
-      <w:r>
-        <w:t>dentro de</w:t>
-      </w:r>
-      <w:r>
-        <w:t xml:space="preserve"> un array de números complejos</w:t>
-      </w:r>
-      <w:r>
-        <w:t>.</w:t>
-      </w:r>
-    </w:p>
+        <w:t>Se desarrolló una nueva clase Fasor encargada de realizar la suma de fasores.</w:t>
+      </w:r>
+    </w:p>
+    <w:p>
+      <w:pPr>
+        <w:pStyle w:val="Prrafodelista"/>
+        <w:numPr>
+          <w:ilvl w:val="0"/>
+          <w:numId w:val="1"/>
+        </w:numPr>
+      </w:pPr>
+      <w:r>
+        <w:t>Sea cual sea la entrada de funciones trigonométricas siempre devolverá el resultado en función del Coseno.</w:t>
+      </w:r>
+    </w:p>
+    <w:p/>
     <w:p>
       <w:pPr>
         <w:pStyle w:val="Subttulo"/>
@@ -327,51 +317,82 @@
           <w:sz w:val="28"/>
         </w:rPr>
       </w:pPr>
-    </w:p>
-    <w:p>
-      <w:pPr>
-        <w:pStyle w:val="Subttulo"/>
+      <w:r>
         <w:rPr>
           <w:sz w:val="28"/>
         </w:rPr>
-      </w:pPr>
+        <w:t xml:space="preserve">Hito </w:t>
+      </w:r>
       <w:r>
         <w:rPr>
           <w:sz w:val="28"/>
         </w:rPr>
-        <w:t xml:space="preserve">Hito </w:t>
-      </w:r>
-      <w:r>
-        <w:rPr>
-          <w:sz w:val="28"/>
-        </w:rPr>
-        <w:t>SF</w:t>
-      </w:r>
-    </w:p>
-    <w:p>
+        <w:t>IG</w:t>
+      </w:r>
+    </w:p>
+    <w:p>
+      <w:pPr>
+        <w:pStyle w:val="Prrafodelista"/>
+        <w:numPr>
+          <w:ilvl w:val="0"/>
+          <w:numId w:val="1"/>
+        </w:numPr>
+      </w:pPr>
+      <w:r>
+        <w:t>Se creó una ventana de menú en la que se listan todas las operaciones disponibles</w:t>
+      </w:r>
       <w:bookmarkStart w:id="0" w:name="_GoBack"/>
       <w:bookmarkEnd w:id="0"/>
-    </w:p>
-    <w:p>
-      <w:pPr>
-        <w:pStyle w:val="Subttulo"/>
-        <w:rPr>
-          <w:sz w:val="28"/>
-        </w:rPr>
-      </w:pPr>
-      <w:r>
-        <w:rPr>
-          <w:sz w:val="28"/>
-        </w:rPr>
-        <w:t xml:space="preserve">Hito </w:t>
-      </w:r>
-      <w:r>
-        <w:rPr>
-          <w:sz w:val="28"/>
-        </w:rPr>
-        <w:t>IG</w:t>
-      </w:r>
-    </w:p>
+      <w:r>
+        <w:t>.</w:t>
+      </w:r>
+    </w:p>
+    <w:p>
+      <w:pPr>
+        <w:pStyle w:val="Prrafodelista"/>
+        <w:numPr>
+          <w:ilvl w:val="0"/>
+          <w:numId w:val="1"/>
+        </w:numPr>
+      </w:pPr>
+      <w:r>
+        <w:t>Dentro de las ventanas de cada operación, se deberán ingresa</w:t>
+      </w:r>
+      <w:r>
+        <w:t>r</w:t>
+      </w:r>
+      <w:r>
+        <w:t xml:space="preserve"> los valores deseados</w:t>
+      </w:r>
+      <w:r>
+        <w:t xml:space="preserve"> (especificando la forma </w:t>
+      </w:r>
+      <w:r>
+        <w:t>para</w:t>
+      </w:r>
+      <w:r>
+        <w:t xml:space="preserve"> cada número complejo)</w:t>
+      </w:r>
+      <w:r>
+        <w:t xml:space="preserve"> y posteriormente </w:t>
+      </w:r>
+      <w:r>
+        <w:t>presionar el botón “Calcular” para actualizar el resultado.</w:t>
+      </w:r>
+    </w:p>
+    <w:p>
+      <w:pPr>
+        <w:pStyle w:val="Prrafodelista"/>
+        <w:numPr>
+          <w:ilvl w:val="0"/>
+          <w:numId w:val="1"/>
+        </w:numPr>
+      </w:pPr>
+      <w:r>
+        <w:t>Se realizaron las validaciones necesarias para evitar la inconsistencia de los datos (por ejemplo, para un complejo en forma polar no se puede ingresar un módulo de valor negativo).</w:t>
+      </w:r>
+    </w:p>
+    <w:p/>
     <w:sectPr>
       <w:pgSz w:w="11906" w:h="16838"/>
       <w:pgMar w:top="720" w:right="720" w:bottom="720" w:left="720" w:header="708" w:footer="708" w:gutter="0"/>
@@ -399,7 +420,7 @@
         <w:rFonts w:ascii="Calibri" w:eastAsiaTheme="minorHAnsi" w:hAnsi="Calibri" w:cs="Calibri" w:hint="default"/>
       </w:rPr>
     </w:lvl>
-    <w:lvl w:ilvl="1" w:tplc="2C0A0003">
+    <w:lvl w:ilvl="1" w:tplc="2C0A0003" w:tentative="1">
       <w:start w:val="1"/>
       <w:numFmt w:val="bullet"/>
       <w:lvlText w:val="o"/>
@@ -625,7 +646,6 @@
     <w:lsdException w:name="HTML Sample" w:semiHidden="1" w:unhideWhenUsed="1"/>
     <w:lsdException w:name="HTML Typewriter" w:semiHidden="1" w:unhideWhenUsed="1"/>
     <w:lsdException w:name="HTML Variable" w:semiHidden="1" w:unhideWhenUsed="1"/>
-    <w:lsdException w:name="Normal Table" w:semiHidden="1" w:unhideWhenUsed="1"/>
     <w:lsdException w:name="annotation subject" w:semiHidden="1" w:unhideWhenUsed="1"/>
     <w:lsdException w:name="No List" w:semiHidden="1" w:unhideWhenUsed="1"/>
     <w:lsdException w:name="Outline List 1" w:semiHidden="1" w:unhideWhenUsed="1"/>
@@ -669,10 +689,8 @@
     <w:lsdException w:name="Table Elegant" w:semiHidden="1" w:unhideWhenUsed="1"/>
     <w:lsdException w:name="Table Professional" w:semiHidden="1" w:unhideWhenUsed="1"/>
     <w:lsdException w:name="Table Subtle 1" w:semiHidden="1" w:unhideWhenUsed="1"/>
-    <w:lsdException w:name="Table Subtle 2" w:semiHidden="1" w:unhideWhenUsed="1"/>
     <w:lsdException w:name="Table Web 1" w:semiHidden="1" w:unhideWhenUsed="1"/>
     <w:lsdException w:name="Table Web 2" w:semiHidden="1" w:unhideWhenUsed="1"/>
-    <w:lsdException w:name="Table Web 3" w:semiHidden="1" w:unhideWhenUsed="1"/>
     <w:lsdException w:name="Balloon Text" w:semiHidden="1" w:unhideWhenUsed="1"/>
     <w:lsdException w:name="Table Grid" w:uiPriority="39"/>
     <w:lsdException w:name="Table Theme" w:semiHidden="1" w:unhideWhenUsed="1"/>

</xml_diff>